<commit_message>
Description of your changes
</commit_message>
<xml_diff>
--- a/CMD.docx
+++ b/CMD.docx
@@ -6,12 +6,21 @@
       <w:r>
         <w:t xml:space="preserve">Please modify my code in the </w:t>
       </w:r>
-      <w:r>
-        <w:rPr>
-          <w:b/>
-          <w:bCs/>
-        </w:rPr>
-        <w:t>&lt;!-- Purchase Form Modal --&gt;</w:t>
+      <w:proofErr w:type="gramStart"/>
+      <w:r>
+        <w:rPr>
+          <w:b/>
+          <w:bCs/>
+        </w:rPr>
+        <w:t>&lt;!--</w:t>
+      </w:r>
+      <w:proofErr w:type="gramEnd"/>
+      <w:r>
+        <w:rPr>
+          <w:b/>
+          <w:bCs/>
+        </w:rPr>
+        <w:t xml:space="preserve"> Purchase Form Modal --&gt;</w:t>
       </w:r>
       <w:r>
         <w:t xml:space="preserve"> section. I have a </w:t>
@@ -417,7 +426,15 @@
     </w:p>
     <w:p>
       <w:r>
-        <w:t>First Create Me Register And Login Page By using the data below.</w:t>
+        <w:t xml:space="preserve">First Create Me Register </w:t>
+      </w:r>
+      <w:proofErr w:type="gramStart"/>
+      <w:r>
+        <w:t>And</w:t>
+      </w:r>
+      <w:proofErr w:type="gramEnd"/>
+      <w:r>
+        <w:t xml:space="preserve"> Login Page By using the data below.</w:t>
       </w:r>
       <w:r>
         <w:br/>
@@ -440,10 +457,42 @@
       </w:r>
       <w:r>
         <w:br/>
-        <w:t>In Register Page It have OTP services function, After user put username and email, it will send a OTP code to the user’s email and when OTP code entered is correct then user can input the password. After that it will go to the login page. After user login it will go to the dashboard page and in this page will have (Add eBook, Cart, Order, Messages</w:t>
-      </w:r>
-      <w:r>
-        <w:t>, MyBook, Account) Navigation Bar. And below the Navigation Bar section have Search section, and below search section have Banner Section, and below Banner Section have New Arrivals Section and below New Arrivals have Wishlist section. For The Dashboard page Just Create the interface first do not make it function yet.</w:t>
+        <w:t xml:space="preserve">In Register Page It have OTP services function, </w:t>
+      </w:r>
+      <w:proofErr w:type="gramStart"/>
+      <w:r>
+        <w:t>After</w:t>
+      </w:r>
+      <w:proofErr w:type="gramEnd"/>
+      <w:r>
+        <w:t xml:space="preserve"> user put username and email, it will send a OTP code to the user’s email and when OTP code entered is correct then user can input the password. After that it will go to the login page. After user login it will go to the dashboard page and in this page will have (Add eBook, Cart, Order, Messages</w:t>
+      </w:r>
+      <w:r>
+        <w:t xml:space="preserve">, </w:t>
+      </w:r>
+      <w:proofErr w:type="spellStart"/>
+      <w:r>
+        <w:t>MyBook</w:t>
+      </w:r>
+      <w:proofErr w:type="spellEnd"/>
+      <w:r>
+        <w:t xml:space="preserve">, Account) Navigation Bar. And below the Navigation Bar section have Search section, and below </w:t>
+      </w:r>
+      <w:proofErr w:type="gramStart"/>
+      <w:r>
+        <w:t>search</w:t>
+      </w:r>
+      <w:proofErr w:type="gramEnd"/>
+      <w:r>
+        <w:t xml:space="preserve"> section have Banner Section, and below Banner Section have New Arrivals Section and below New Arrivals have Wishlist section. For The Dashboard </w:t>
+      </w:r>
+      <w:proofErr w:type="gramStart"/>
+      <w:r>
+        <w:t>page</w:t>
+      </w:r>
+      <w:proofErr w:type="gramEnd"/>
+      <w:r>
+        <w:t xml:space="preserve"> Just Create the interface first do not make it function yet.</w:t>
       </w:r>
     </w:p>
     <w:p/>
@@ -482,7 +531,31 @@
         <w:t xml:space="preserve"> </w:t>
       </w:r>
       <w:r>
-        <w:t xml:space="preserve">When clicking on the &lt;i class="fas fa-plus-circle"&gt;&lt;/i&gt; </w:t>
+        <w:t>When clicking on the &lt;</w:t>
+      </w:r>
+      <w:proofErr w:type="spellStart"/>
+      <w:r>
+        <w:t>i</w:t>
+      </w:r>
+      <w:proofErr w:type="spellEnd"/>
+      <w:r>
+        <w:t xml:space="preserve"> class="</w:t>
+      </w:r>
+      <w:proofErr w:type="spellStart"/>
+      <w:r>
+        <w:t>fas</w:t>
+      </w:r>
+      <w:proofErr w:type="spellEnd"/>
+      <w:r>
+        <w:t xml:space="preserve"> fa-plus-circle"&gt;&lt;/</w:t>
+      </w:r>
+      <w:proofErr w:type="spellStart"/>
+      <w:r>
+        <w:t>i</w:t>
+      </w:r>
+      <w:proofErr w:type="spellEnd"/>
+      <w:r>
+        <w:t xml:space="preserve">&gt; </w:t>
       </w:r>
       <w:r>
         <w:rPr>
@@ -876,6 +949,310 @@
         <w:t>This is the files that currently I have.</w:t>
       </w:r>
     </w:p>
+    <w:p/>
+    <w:p>
+      <w:pPr>
+        <w:rPr>
+          <w:b/>
+          <w:bCs/>
+        </w:rPr>
+      </w:pPr>
+      <w:r>
+        <w:rPr>
+          <w:b/>
+          <w:bCs/>
+        </w:rPr>
+        <w:t xml:space="preserve">Part </w:t>
+      </w:r>
+      <w:r>
+        <w:rPr>
+          <w:b/>
+          <w:bCs/>
+        </w:rPr>
+        <w:t>2 Continue…</w:t>
+      </w:r>
+    </w:p>
+    <w:p>
+      <w:pPr>
+        <w:rPr>
+          <w:b/>
+          <w:bCs/>
+        </w:rPr>
+      </w:pPr>
+    </w:p>
+    <w:p>
+      <w:r>
+        <w:t>In order.html, I have this button:</w:t>
+      </w:r>
+    </w:p>
+    <w:p>
+      <w:r>
+        <w:t>html</w:t>
+      </w:r>
+    </w:p>
+    <w:p>
+      <w:proofErr w:type="spellStart"/>
+      <w:r>
+        <w:t>CopyEdit</w:t>
+      </w:r>
+      <w:proofErr w:type="spellEnd"/>
+    </w:p>
+    <w:p>
+      <w:r>
+        <w:t>&lt;button class="</w:t>
+      </w:r>
+      <w:proofErr w:type="spellStart"/>
+      <w:r>
+        <w:t>btn</w:t>
+      </w:r>
+      <w:proofErr w:type="spellEnd"/>
+      <w:r>
+        <w:t>-edit" ng-click="</w:t>
+      </w:r>
+      <w:proofErr w:type="spellStart"/>
+      <w:r>
+        <w:t>editBook</w:t>
+      </w:r>
+      <w:proofErr w:type="spellEnd"/>
+      <w:r>
+        <w:t>(book)"&gt;</w:t>
+      </w:r>
+    </w:p>
+    <w:p>
+      <w:r>
+        <w:t xml:space="preserve">    &lt;</w:t>
+      </w:r>
+      <w:proofErr w:type="spellStart"/>
+      <w:r>
+        <w:t>i</w:t>
+      </w:r>
+      <w:proofErr w:type="spellEnd"/>
+      <w:r>
+        <w:t xml:space="preserve"> class="</w:t>
+      </w:r>
+      <w:proofErr w:type="spellStart"/>
+      <w:r>
+        <w:t>fas</w:t>
+      </w:r>
+      <w:proofErr w:type="spellEnd"/>
+      <w:r>
+        <w:t xml:space="preserve"> fa-edit"&gt;&lt;/</w:t>
+      </w:r>
+      <w:proofErr w:type="spellStart"/>
+      <w:r>
+        <w:t>i</w:t>
+      </w:r>
+      <w:proofErr w:type="spellEnd"/>
+      <w:r>
+        <w:t>&gt; Edit</w:t>
+      </w:r>
+    </w:p>
+    <w:p>
+      <w:r>
+        <w:t>&lt;/button&gt;</w:t>
+      </w:r>
+    </w:p>
+    <w:p>
+      <w:r>
+        <w:t>When I click this button, I want it to display a form (or modal) that allows me to update the book details, including:</w:t>
+      </w:r>
+    </w:p>
+    <w:p>
+      <w:pPr>
+        <w:numPr>
+          <w:ilvl w:val="0"/>
+          <w:numId w:val="4"/>
+        </w:numPr>
+      </w:pPr>
+      <w:r>
+        <w:rPr>
+          <w:b/>
+          <w:bCs/>
+        </w:rPr>
+        <w:t>Title</w:t>
+      </w:r>
+    </w:p>
+    <w:p>
+      <w:pPr>
+        <w:numPr>
+          <w:ilvl w:val="0"/>
+          <w:numId w:val="4"/>
+        </w:numPr>
+      </w:pPr>
+      <w:r>
+        <w:rPr>
+          <w:b/>
+          <w:bCs/>
+        </w:rPr>
+        <w:t>Category</w:t>
+      </w:r>
+    </w:p>
+    <w:p>
+      <w:pPr>
+        <w:numPr>
+          <w:ilvl w:val="0"/>
+          <w:numId w:val="4"/>
+        </w:numPr>
+      </w:pPr>
+      <w:r>
+        <w:rPr>
+          <w:b/>
+          <w:bCs/>
+        </w:rPr>
+        <w:t>Price</w:t>
+      </w:r>
+      <w:r>
+        <w:t xml:space="preserve"> (in RM)</w:t>
+      </w:r>
+    </w:p>
+    <w:p>
+      <w:pPr>
+        <w:numPr>
+          <w:ilvl w:val="0"/>
+          <w:numId w:val="4"/>
+        </w:numPr>
+      </w:pPr>
+      <w:r>
+        <w:rPr>
+          <w:b/>
+          <w:bCs/>
+        </w:rPr>
+        <w:lastRenderedPageBreak/>
+        <w:t>Description</w:t>
+      </w:r>
+    </w:p>
+    <w:p>
+      <w:pPr>
+        <w:numPr>
+          <w:ilvl w:val="0"/>
+          <w:numId w:val="4"/>
+        </w:numPr>
+      </w:pPr>
+      <w:r>
+        <w:rPr>
+          <w:b/>
+          <w:bCs/>
+        </w:rPr>
+        <w:t>Cover Image</w:t>
+      </w:r>
+      <w:r>
+        <w:t xml:space="preserve"> (user can upload an image)</w:t>
+      </w:r>
+    </w:p>
+    <w:p>
+      <w:pPr>
+        <w:numPr>
+          <w:ilvl w:val="0"/>
+          <w:numId w:val="4"/>
+        </w:numPr>
+      </w:pPr>
+      <w:r>
+        <w:rPr>
+          <w:b/>
+          <w:bCs/>
+        </w:rPr>
+        <w:t>Upload Book</w:t>
+      </w:r>
+      <w:r>
+        <w:t xml:space="preserve"> (user can upload a PDF file)</w:t>
+      </w:r>
+    </w:p>
+    <w:p>
+      <w:r>
+        <w:t xml:space="preserve">However, the </w:t>
+      </w:r>
+      <w:r>
+        <w:rPr>
+          <w:b/>
+          <w:bCs/>
+        </w:rPr>
+        <w:t>status</w:t>
+      </w:r>
+      <w:r>
+        <w:t xml:space="preserve"> field should be </w:t>
+      </w:r>
+      <w:r>
+        <w:rPr>
+          <w:b/>
+          <w:bCs/>
+        </w:rPr>
+        <w:t>visible but not editable</w:t>
+      </w:r>
+      <w:r>
+        <w:t>.</w:t>
+      </w:r>
+    </w:p>
+    <w:p>
+      <w:r>
+        <w:t xml:space="preserve">This method should work the same as the </w:t>
+      </w:r>
+      <w:r>
+        <w:rPr>
+          <w:b/>
+          <w:bCs/>
+        </w:rPr>
+        <w:t>Add eBook</w:t>
+      </w:r>
+      <w:r>
+        <w:t xml:space="preserve"> form, but </w:t>
+      </w:r>
+      <w:r>
+        <w:t>this one</w:t>
+      </w:r>
+      <w:r>
+        <w:t xml:space="preserve"> when users want to </w:t>
+      </w:r>
+      <w:r>
+        <w:rPr>
+          <w:b/>
+          <w:bCs/>
+        </w:rPr>
+        <w:t>edit</w:t>
+      </w:r>
+      <w:r>
+        <w:t xml:space="preserve"> an existing book instead of adding a new one.</w:t>
+      </w:r>
+      <w:r>
+        <w:br/>
+      </w:r>
+      <w:r>
+        <w:br/>
+        <w:t xml:space="preserve">Don’t make to complex, just do what I </w:t>
+      </w:r>
+      <w:proofErr w:type="gramStart"/>
+      <w:r>
+        <w:t>requests</w:t>
+      </w:r>
+      <w:proofErr w:type="gramEnd"/>
+      <w:r>
+        <w:t xml:space="preserve"> only.</w:t>
+      </w:r>
+    </w:p>
+    <w:p/>
+    <w:p/>
+    <w:p>
+      <w:pPr>
+        <w:rPr>
+          <w:b/>
+          <w:bCs/>
+        </w:rPr>
+      </w:pPr>
+      <w:r>
+        <w:rPr>
+          <w:b/>
+          <w:bCs/>
+        </w:rPr>
+        <w:t xml:space="preserve">Part </w:t>
+      </w:r>
+      <w:r>
+        <w:rPr>
+          <w:b/>
+          <w:bCs/>
+        </w:rPr>
+        <w:t>3</w:t>
+      </w:r>
+    </w:p>
+    <w:p/>
     <w:p/>
     <w:sectPr>
       <w:pgSz w:w="11906" w:h="16838"/>
@@ -1156,6 +1533,155 @@
     </w:lvl>
   </w:abstractNum>
   <w:abstractNum w:abstractNumId="2" w15:restartNumberingAfterBreak="0">
+    <w:nsid w:val="23C87BB4"/>
+    <w:multiLevelType w:val="multilevel"/>
+    <w:tmpl w:val="06343328"/>
+    <w:lvl w:ilvl="0">
+      <w:start w:val="1"/>
+      <w:numFmt w:val="bullet"/>
+      <w:lvlText w:val=""/>
+      <w:lvlJc w:val="left"/>
+      <w:pPr>
+        <w:tabs>
+          <w:tab w:val="num" w:pos="720"/>
+        </w:tabs>
+        <w:ind w:left="720" w:hanging="360"/>
+      </w:pPr>
+      <w:rPr>
+        <w:rFonts w:ascii="Symbol" w:hAnsi="Symbol" w:hint="default"/>
+        <w:sz w:val="20"/>
+      </w:rPr>
+    </w:lvl>
+    <w:lvl w:ilvl="1" w:tentative="1">
+      <w:start w:val="1"/>
+      <w:numFmt w:val="bullet"/>
+      <w:lvlText w:val="o"/>
+      <w:lvlJc w:val="left"/>
+      <w:pPr>
+        <w:tabs>
+          <w:tab w:val="num" w:pos="1440"/>
+        </w:tabs>
+        <w:ind w:left="1440" w:hanging="360"/>
+      </w:pPr>
+      <w:rPr>
+        <w:rFonts w:ascii="Courier New" w:hAnsi="Courier New" w:hint="default"/>
+        <w:sz w:val="20"/>
+      </w:rPr>
+    </w:lvl>
+    <w:lvl w:ilvl="2" w:tentative="1">
+      <w:start w:val="1"/>
+      <w:numFmt w:val="bullet"/>
+      <w:lvlText w:val=""/>
+      <w:lvlJc w:val="left"/>
+      <w:pPr>
+        <w:tabs>
+          <w:tab w:val="num" w:pos="2160"/>
+        </w:tabs>
+        <w:ind w:left="2160" w:hanging="360"/>
+      </w:pPr>
+      <w:rPr>
+        <w:rFonts w:ascii="Wingdings" w:hAnsi="Wingdings" w:hint="default"/>
+        <w:sz w:val="20"/>
+      </w:rPr>
+    </w:lvl>
+    <w:lvl w:ilvl="3" w:tentative="1">
+      <w:start w:val="1"/>
+      <w:numFmt w:val="bullet"/>
+      <w:lvlText w:val=""/>
+      <w:lvlJc w:val="left"/>
+      <w:pPr>
+        <w:tabs>
+          <w:tab w:val="num" w:pos="2880"/>
+        </w:tabs>
+        <w:ind w:left="2880" w:hanging="360"/>
+      </w:pPr>
+      <w:rPr>
+        <w:rFonts w:ascii="Wingdings" w:hAnsi="Wingdings" w:hint="default"/>
+        <w:sz w:val="20"/>
+      </w:rPr>
+    </w:lvl>
+    <w:lvl w:ilvl="4" w:tentative="1">
+      <w:start w:val="1"/>
+      <w:numFmt w:val="bullet"/>
+      <w:lvlText w:val=""/>
+      <w:lvlJc w:val="left"/>
+      <w:pPr>
+        <w:tabs>
+          <w:tab w:val="num" w:pos="3600"/>
+        </w:tabs>
+        <w:ind w:left="3600" w:hanging="360"/>
+      </w:pPr>
+      <w:rPr>
+        <w:rFonts w:ascii="Wingdings" w:hAnsi="Wingdings" w:hint="default"/>
+        <w:sz w:val="20"/>
+      </w:rPr>
+    </w:lvl>
+    <w:lvl w:ilvl="5" w:tentative="1">
+      <w:start w:val="1"/>
+      <w:numFmt w:val="bullet"/>
+      <w:lvlText w:val=""/>
+      <w:lvlJc w:val="left"/>
+      <w:pPr>
+        <w:tabs>
+          <w:tab w:val="num" w:pos="4320"/>
+        </w:tabs>
+        <w:ind w:left="4320" w:hanging="360"/>
+      </w:pPr>
+      <w:rPr>
+        <w:rFonts w:ascii="Wingdings" w:hAnsi="Wingdings" w:hint="default"/>
+        <w:sz w:val="20"/>
+      </w:rPr>
+    </w:lvl>
+    <w:lvl w:ilvl="6" w:tentative="1">
+      <w:start w:val="1"/>
+      <w:numFmt w:val="bullet"/>
+      <w:lvlText w:val=""/>
+      <w:lvlJc w:val="left"/>
+      <w:pPr>
+        <w:tabs>
+          <w:tab w:val="num" w:pos="5040"/>
+        </w:tabs>
+        <w:ind w:left="5040" w:hanging="360"/>
+      </w:pPr>
+      <w:rPr>
+        <w:rFonts w:ascii="Wingdings" w:hAnsi="Wingdings" w:hint="default"/>
+        <w:sz w:val="20"/>
+      </w:rPr>
+    </w:lvl>
+    <w:lvl w:ilvl="7" w:tentative="1">
+      <w:start w:val="1"/>
+      <w:numFmt w:val="bullet"/>
+      <w:lvlText w:val=""/>
+      <w:lvlJc w:val="left"/>
+      <w:pPr>
+        <w:tabs>
+          <w:tab w:val="num" w:pos="5760"/>
+        </w:tabs>
+        <w:ind w:left="5760" w:hanging="360"/>
+      </w:pPr>
+      <w:rPr>
+        <w:rFonts w:ascii="Wingdings" w:hAnsi="Wingdings" w:hint="default"/>
+        <w:sz w:val="20"/>
+      </w:rPr>
+    </w:lvl>
+    <w:lvl w:ilvl="8" w:tentative="1">
+      <w:start w:val="1"/>
+      <w:numFmt w:val="bullet"/>
+      <w:lvlText w:val=""/>
+      <w:lvlJc w:val="left"/>
+      <w:pPr>
+        <w:tabs>
+          <w:tab w:val="num" w:pos="6480"/>
+        </w:tabs>
+        <w:ind w:left="6480" w:hanging="360"/>
+      </w:pPr>
+      <w:rPr>
+        <w:rFonts w:ascii="Wingdings" w:hAnsi="Wingdings" w:hint="default"/>
+        <w:sz w:val="20"/>
+      </w:rPr>
+    </w:lvl>
+  </w:abstractNum>
+  <w:abstractNum w:abstractNumId="3" w15:restartNumberingAfterBreak="0">
     <w:nsid w:val="44A95BE7"/>
     <w:multiLevelType w:val="multilevel"/>
     <w:tmpl w:val="DF40299C"/>
@@ -1283,6 +1809,9 @@
     <w:abstractNumId w:val="1"/>
   </w:num>
   <w:num w:numId="3" w16cid:durableId="1633826906">
+    <w:abstractNumId w:val="3"/>
+  </w:num>
+  <w:num w:numId="4" w16cid:durableId="133764015">
     <w:abstractNumId w:val="2"/>
   </w:num>
 </w:numbering>
@@ -1889,7 +2418,6 @@
   <w:style w:type="character" w:default="1" w:styleId="DefaultParagraphFont">
     <w:name w:val="Default Paragraph Font"/>
     <w:uiPriority w:val="1"/>
-    <w:semiHidden/>
     <w:unhideWhenUsed/>
   </w:style>
   <w:style w:type="table" w:default="1" w:styleId="TableNormal">

</xml_diff>